<commit_message>
Arreglo de documento conclusión
</commit_message>
<xml_diff>
--- a/Documentacion/Conclusion.docx
+++ b/Documentacion/Conclusion.docx
@@ -1,6 +1,6 @@
 
 <file path=word/document.xml><?xml version="1.0" encoding="utf-8"?>
-<w:document xmlns:wpc="http://schemas.microsoft.com/office/word/2010/wordprocessingCanvas" xmlns:cx="http://schemas.microsoft.com/office/drawing/2014/chartex" xmlns:cx1="http://schemas.microsoft.com/office/drawing/2015/9/8/chartex" xmlns:mc="http://schemas.openxmlformats.org/markup-compatibility/2006" xmlns:o="urn:schemas-microsoft-com:office:office" xmlns:r="http://schemas.openxmlformats.org/officeDocument/2006/relationships" xmlns:m="http://schemas.openxmlformats.org/officeDocument/2006/math" xmlns:v="urn:schemas-microsoft-com:vml" xmlns:wp14="http://schemas.microsoft.com/office/word/2010/wordprocessingDrawing" xmlns:wp="http://schemas.openxmlformats.org/drawingml/2006/wordprocessingDrawing" xmlns:w10="urn:schemas-microsoft-com:office:word" xmlns:w="http://schemas.openxmlformats.org/wordprocessingml/2006/main" xmlns:w14="http://schemas.microsoft.com/office/word/2010/wordml" xmlns:w15="http://schemas.microsoft.com/office/word/2012/wordml" xmlns:w16se="http://schemas.microsoft.com/office/word/2015/wordml/symex" xmlns:wpg="http://schemas.microsoft.com/office/word/2010/wordprocessingGroup" xmlns:wpi="http://schemas.microsoft.com/office/word/2010/wordprocessingInk" xmlns:wne="http://schemas.microsoft.com/office/word/2006/wordml" xmlns:wps="http://schemas.microsoft.com/office/word/2010/wordprocessingShape" mc:Ignorable="w14 w15 w16se wp14">
+<w:document xmlns:wpc="http://schemas.microsoft.com/office/word/2010/wordprocessingCanvas" xmlns:cx="http://schemas.microsoft.com/office/drawing/2014/chartex" xmlns:mc="http://schemas.openxmlformats.org/markup-compatibility/2006" xmlns:o="urn:schemas-microsoft-com:office:office" xmlns:r="http://schemas.openxmlformats.org/officeDocument/2006/relationships" xmlns:m="http://schemas.openxmlformats.org/officeDocument/2006/math" xmlns:v="urn:schemas-microsoft-com:vml" xmlns:wp14="http://schemas.microsoft.com/office/word/2010/wordprocessingDrawing" xmlns:wp="http://schemas.openxmlformats.org/drawingml/2006/wordprocessingDrawing" xmlns:w10="urn:schemas-microsoft-com:office:word" xmlns:w="http://schemas.openxmlformats.org/wordprocessingml/2006/main" xmlns:w14="http://schemas.microsoft.com/office/word/2010/wordml" xmlns:w15="http://schemas.microsoft.com/office/word/2012/wordml" xmlns:w16se="http://schemas.microsoft.com/office/word/2015/wordml/symex" xmlns:wpg="http://schemas.microsoft.com/office/word/2010/wordprocessingGroup" xmlns:wpi="http://schemas.microsoft.com/office/word/2010/wordprocessingInk" xmlns:wne="http://schemas.microsoft.com/office/word/2006/wordml" xmlns:wps="http://schemas.microsoft.com/office/word/2010/wordprocessingShape" mc:Ignorable="w14 w15 w16se wp14">
   <w:body>
     <w:p>
       <w:pPr>
@@ -34,7 +34,7 @@
                     <pic:cNvPicPr preferRelativeResize="0"/>
                   </pic:nvPicPr>
                   <pic:blipFill>
-                    <a:blip r:embed="rId4"/>
+                    <a:blip r:embed="rId5"/>
                     <a:srcRect/>
                     <a:stretch>
                       <a:fillRect/>
@@ -215,6 +215,7 @@
     <w:p>
       <w:pPr>
         <w:rPr>
+          <w:b/>
           <w:sz w:val="32"/>
           <w:szCs w:val="32"/>
         </w:rPr>
@@ -228,6 +229,7 @@
       </w:r>
       <w:r>
         <w:rPr>
+          <w:b/>
           <w:sz w:val="32"/>
           <w:szCs w:val="32"/>
         </w:rPr>
@@ -254,6 +256,13 @@
           <w:sz w:val="28"/>
           <w:szCs w:val="28"/>
         </w:rPr>
+        <w:t>|</w:t>
+      </w:r>
+      <w:r>
+        <w:rPr>
+          <w:sz w:val="28"/>
+          <w:szCs w:val="28"/>
+        </w:rPr>
         <w:tab/>
         <w:t xml:space="preserve">                   </w:t>
       </w:r>
@@ -279,33 +288,66 @@
         <w:rPr>
           <w:sz w:val="28"/>
           <w:szCs w:val="28"/>
-        </w:rPr>
-      </w:pPr>
-      <w:r>
-        <w:rPr>
-          <w:sz w:val="28"/>
-          <w:szCs w:val="28"/>
-        </w:rPr>
-        <w:t xml:space="preserve">Krasuk, Joaquín                   </w:t>
-      </w:r>
-      <w:r>
-        <w:rPr>
-          <w:sz w:val="28"/>
-          <w:szCs w:val="28"/>
-        </w:rPr>
-        <w:tab/>
-      </w:r>
-      <w:r>
-        <w:rPr>
-          <w:sz w:val="28"/>
-          <w:szCs w:val="28"/>
-        </w:rPr>
-        <w:tab/>
-      </w:r>
-      <w:r>
-        <w:rPr>
-          <w:sz w:val="28"/>
-          <w:szCs w:val="28"/>
+          <w:lang w:val="en-US"/>
+        </w:rPr>
+      </w:pPr>
+      <w:proofErr w:type="spellStart"/>
+      <w:r>
+        <w:rPr>
+          <w:sz w:val="28"/>
+          <w:szCs w:val="28"/>
+          <w:lang w:val="en-US"/>
+        </w:rPr>
+        <w:t>Krasuk</w:t>
+      </w:r>
+      <w:proofErr w:type="spellEnd"/>
+      <w:r>
+        <w:rPr>
+          <w:sz w:val="28"/>
+          <w:szCs w:val="28"/>
+          <w:lang w:val="en-US"/>
+        </w:rPr>
+        <w:t xml:space="preserve">, </w:t>
+      </w:r>
+      <w:proofErr w:type="spellStart"/>
+      <w:r>
+        <w:rPr>
+          <w:sz w:val="28"/>
+          <w:szCs w:val="28"/>
+          <w:lang w:val="en-US"/>
+        </w:rPr>
+        <w:t>Joaquín</w:t>
+      </w:r>
+      <w:proofErr w:type="spellEnd"/>
+      <w:r>
+        <w:rPr>
+          <w:sz w:val="28"/>
+          <w:szCs w:val="28"/>
+          <w:lang w:val="en-US"/>
+        </w:rPr>
+        <w:t xml:space="preserve">                   </w:t>
+      </w:r>
+      <w:r>
+        <w:rPr>
+          <w:sz w:val="28"/>
+          <w:szCs w:val="28"/>
+          <w:lang w:val="en-US"/>
+        </w:rPr>
+        <w:tab/>
+      </w:r>
+      <w:r>
+        <w:rPr>
+          <w:sz w:val="28"/>
+          <w:szCs w:val="28"/>
+          <w:lang w:val="en-US"/>
+        </w:rPr>
+        <w:tab/>
+      </w:r>
+      <w:r>
+        <w:rPr>
+          <w:sz w:val="28"/>
+          <w:szCs w:val="28"/>
+          <w:lang w:val="en-US"/>
         </w:rPr>
         <w:tab/>
         <w:t>40.745.090</w:t>
@@ -317,6 +359,7 @@
         <w:rPr>
           <w:sz w:val="28"/>
           <w:szCs w:val="28"/>
+          <w:lang w:val="en-US"/>
         </w:rPr>
       </w:pPr>
       <w:proofErr w:type="spellStart"/>
@@ -324,6 +367,7 @@
         <w:rPr>
           <w:sz w:val="28"/>
           <w:szCs w:val="28"/>
+          <w:lang w:val="en-US"/>
         </w:rPr>
         <w:t>Stanko</w:t>
       </w:r>
@@ -332,6 +376,7 @@
         <w:rPr>
           <w:sz w:val="28"/>
           <w:szCs w:val="28"/>
+          <w:lang w:val="en-US"/>
         </w:rPr>
         <w:t>, Diego</w:t>
       </w:r>
@@ -339,34 +384,39 @@
         <w:rPr>
           <w:sz w:val="28"/>
           <w:szCs w:val="28"/>
-        </w:rPr>
-        <w:tab/>
-      </w:r>
-      <w:r>
-        <w:rPr>
-          <w:sz w:val="28"/>
-          <w:szCs w:val="28"/>
-        </w:rPr>
-        <w:tab/>
-      </w:r>
-      <w:r>
-        <w:rPr>
-          <w:sz w:val="28"/>
-          <w:szCs w:val="28"/>
-        </w:rPr>
-        <w:tab/>
-      </w:r>
-      <w:r>
-        <w:rPr>
-          <w:sz w:val="28"/>
-          <w:szCs w:val="28"/>
-        </w:rPr>
-        <w:tab/>
-      </w:r>
-      <w:r>
-        <w:rPr>
-          <w:sz w:val="28"/>
-          <w:szCs w:val="28"/>
+          <w:lang w:val="en-US"/>
+        </w:rPr>
+        <w:tab/>
+      </w:r>
+      <w:r>
+        <w:rPr>
+          <w:sz w:val="28"/>
+          <w:szCs w:val="28"/>
+          <w:lang w:val="en-US"/>
+        </w:rPr>
+        <w:tab/>
+      </w:r>
+      <w:r>
+        <w:rPr>
+          <w:sz w:val="28"/>
+          <w:szCs w:val="28"/>
+          <w:lang w:val="en-US"/>
+        </w:rPr>
+        <w:tab/>
+      </w:r>
+      <w:r>
+        <w:rPr>
+          <w:sz w:val="28"/>
+          <w:szCs w:val="28"/>
+          <w:lang w:val="en-US"/>
+        </w:rPr>
+        <w:tab/>
+      </w:r>
+      <w:r>
+        <w:rPr>
+          <w:sz w:val="28"/>
+          <w:szCs w:val="28"/>
+          <w:lang w:val="en-US"/>
         </w:rPr>
         <w:tab/>
         <w:t>39.372.117</w:t>
@@ -378,6 +428,7 @@
         <w:rPr>
           <w:sz w:val="28"/>
           <w:szCs w:val="28"/>
+          <w:lang w:val="en-US"/>
         </w:rPr>
       </w:pPr>
       <w:proofErr w:type="spellStart"/>
@@ -385,6 +436,7 @@
         <w:rPr>
           <w:sz w:val="28"/>
           <w:szCs w:val="28"/>
+          <w:lang w:val="en-US"/>
         </w:rPr>
         <w:t>Tourn</w:t>
       </w:r>
@@ -393,41 +445,57 @@
         <w:rPr>
           <w:sz w:val="28"/>
           <w:szCs w:val="28"/>
-        </w:rPr>
-        <w:t>, Facundo</w:t>
-      </w:r>
-      <w:r>
-        <w:rPr>
-          <w:sz w:val="28"/>
-          <w:szCs w:val="28"/>
-        </w:rPr>
-        <w:tab/>
-      </w:r>
-      <w:r>
-        <w:rPr>
-          <w:sz w:val="28"/>
-          <w:szCs w:val="28"/>
-        </w:rPr>
-        <w:tab/>
-      </w:r>
-      <w:r>
-        <w:rPr>
-          <w:sz w:val="28"/>
-          <w:szCs w:val="28"/>
-        </w:rPr>
-        <w:tab/>
-      </w:r>
-      <w:r>
-        <w:rPr>
-          <w:sz w:val="28"/>
-          <w:szCs w:val="28"/>
-        </w:rPr>
-        <w:tab/>
-      </w:r>
-      <w:r>
-        <w:rPr>
-          <w:sz w:val="28"/>
-          <w:szCs w:val="28"/>
+          <w:lang w:val="en-US"/>
+        </w:rPr>
+        <w:t xml:space="preserve">, </w:t>
+      </w:r>
+      <w:proofErr w:type="spellStart"/>
+      <w:r>
+        <w:rPr>
+          <w:sz w:val="28"/>
+          <w:szCs w:val="28"/>
+          <w:lang w:val="en-US"/>
+        </w:rPr>
+        <w:t>Facundo</w:t>
+      </w:r>
+      <w:proofErr w:type="spellEnd"/>
+      <w:r>
+        <w:rPr>
+          <w:sz w:val="28"/>
+          <w:szCs w:val="28"/>
+          <w:lang w:val="en-US"/>
+        </w:rPr>
+        <w:tab/>
+      </w:r>
+      <w:r>
+        <w:rPr>
+          <w:sz w:val="28"/>
+          <w:szCs w:val="28"/>
+          <w:lang w:val="en-US"/>
+        </w:rPr>
+        <w:tab/>
+      </w:r>
+      <w:r>
+        <w:rPr>
+          <w:sz w:val="28"/>
+          <w:szCs w:val="28"/>
+          <w:lang w:val="en-US"/>
+        </w:rPr>
+        <w:tab/>
+      </w:r>
+      <w:r>
+        <w:rPr>
+          <w:sz w:val="28"/>
+          <w:szCs w:val="28"/>
+          <w:lang w:val="en-US"/>
+        </w:rPr>
+        <w:tab/>
+      </w:r>
+      <w:r>
+        <w:rPr>
+          <w:sz w:val="28"/>
+          <w:szCs w:val="28"/>
+          <w:lang w:val="en-US"/>
         </w:rPr>
         <w:tab/>
         <w:t>39.212.117</w:t>
@@ -439,12 +507,14 @@
         <w:rPr>
           <w:sz w:val="32"/>
           <w:szCs w:val="32"/>
+          <w:lang w:val="en-US"/>
         </w:rPr>
       </w:pPr>
       <w:r>
         <w:rPr>
           <w:sz w:val="32"/>
           <w:szCs w:val="32"/>
+          <w:lang w:val="en-US"/>
         </w:rPr>
         <w:t xml:space="preserve">   </w:t>
       </w:r>
@@ -452,6 +522,7 @@
         <w:rPr>
           <w:sz w:val="32"/>
           <w:szCs w:val="32"/>
+          <w:lang w:val="en-US"/>
         </w:rPr>
         <w:tab/>
         <w:t xml:space="preserve">   </w:t>
@@ -460,6 +531,7 @@
     <w:p>
       <w:pPr>
         <w:rPr>
+          <w:b/>
           <w:sz w:val="32"/>
           <w:szCs w:val="32"/>
         </w:rPr>
@@ -468,11 +540,13 @@
         <w:rPr>
           <w:sz w:val="36"/>
           <w:szCs w:val="36"/>
-        </w:rPr>
-        <w:tab/>
-      </w:r>
-      <w:r>
-        <w:rPr>
+          <w:lang w:val="en-US"/>
+        </w:rPr>
+        <w:tab/>
+      </w:r>
+      <w:r>
+        <w:rPr>
+          <w:b/>
           <w:sz w:val="32"/>
           <w:szCs w:val="32"/>
         </w:rPr>
@@ -493,97 +567,72 @@
           <w:szCs w:val="32"/>
         </w:rPr>
         <w:tab/>
-        <w:t xml:space="preserve">Dra. Verónica </w:t>
-      </w:r>
-      <w:proofErr w:type="spellStart"/>
-      <w:r>
+        <w:t>Dra. Verónica Aubin</w:t>
+      </w:r>
+    </w:p>
+    <w:p>
+      <w:pPr>
+        <w:ind w:left="720"/>
         <w:rPr>
           <w:sz w:val="32"/>
           <w:szCs w:val="32"/>
         </w:rPr>
-        <w:t>Aubin</w:t>
-      </w:r>
-      <w:proofErr w:type="spellEnd"/>
-    </w:p>
-    <w:p>
-      <w:pPr>
-        <w:ind w:left="720"/>
+      </w:pPr>
+      <w:r>
         <w:rPr>
           <w:sz w:val="32"/>
           <w:szCs w:val="32"/>
         </w:rPr>
-      </w:pPr>
-      <w:r>
+        <w:tab/>
+        <w:t>Ing. Lucas Videla</w:t>
+      </w:r>
+    </w:p>
+    <w:p>
+      <w:pPr>
+        <w:ind w:left="720"/>
         <w:rPr>
           <w:sz w:val="32"/>
           <w:szCs w:val="32"/>
         </w:rPr>
-        <w:tab/>
-        <w:t>Ing. Lucas Videla</w:t>
-      </w:r>
-    </w:p>
-    <w:p>
-      <w:pPr>
-        <w:ind w:left="720"/>
+      </w:pPr>
+      <w:r>
         <w:rPr>
           <w:sz w:val="32"/>
           <w:szCs w:val="32"/>
         </w:rPr>
-      </w:pPr>
-      <w:r>
+        <w:tab/>
+        <w:t>Ing. Lucas Ponce de León</w:t>
+      </w:r>
+    </w:p>
+    <w:p>
+      <w:pPr>
+        <w:ind w:left="720"/>
         <w:rPr>
           <w:sz w:val="32"/>
           <w:szCs w:val="32"/>
         </w:rPr>
-        <w:tab/>
-        <w:t>Ing. Lucas Ponce de León</w:t>
-      </w:r>
-    </w:p>
-    <w:p>
-      <w:pPr>
-        <w:ind w:left="720"/>
+      </w:pPr>
+      <w:r>
         <w:rPr>
           <w:sz w:val="32"/>
           <w:szCs w:val="32"/>
         </w:rPr>
-      </w:pPr>
-      <w:r>
+        <w:tab/>
+        <w:t>Ing. Hernán Lanzillota</w:t>
+      </w:r>
+    </w:p>
+    <w:p>
+      <w:pPr>
         <w:rPr>
           <w:sz w:val="32"/>
           <w:szCs w:val="32"/>
         </w:rPr>
-        <w:tab/>
-        <w:t xml:space="preserve">Ing. Hernán </w:t>
-      </w:r>
-      <w:proofErr w:type="spellStart"/>
+      </w:pPr>
       <w:r>
         <w:rPr>
           <w:sz w:val="32"/>
           <w:szCs w:val="32"/>
         </w:rPr>
-        <w:t>Lanzi</w:t>
-      </w:r>
-      <w:r>
-        <w:rPr>
-          <w:sz w:val="32"/>
-          <w:szCs w:val="32"/>
-        </w:rPr>
-        <w:t>llota</w:t>
-      </w:r>
-      <w:proofErr w:type="spellEnd"/>
-    </w:p>
-    <w:p>
-      <w:pPr>
-        <w:rPr>
-          <w:sz w:val="32"/>
-          <w:szCs w:val="32"/>
-        </w:rPr>
-      </w:pPr>
-      <w:r>
-        <w:rPr>
-          <w:sz w:val="32"/>
-          <w:szCs w:val="32"/>
-        </w:rPr>
         <w:br w:type="page"/>
       </w:r>
     </w:p>
@@ -596,17 +645,45 @@
       </w:pPr>
       <w:r>
         <w:rPr>
+          <w:b/>
           <w:sz w:val="36"/>
           <w:szCs w:val="36"/>
         </w:rPr>
         <w:lastRenderedPageBreak/>
-        <w:t>Conclusiones:</w:t>
-      </w:r>
-    </w:p>
-    <w:p/>
-    <w:p>
-      <w:r>
-        <w:t>Una vez hecho el desarrollo de los diferentes algoritmos solicitados y su posterior toma de mediciones de tiempo llegamos a las siguientes conclusiones:</w:t>
+        <w:t>Conclusiones</w:t>
+      </w:r>
+      <w:r>
+        <w:rPr>
+          <w:sz w:val="36"/>
+          <w:szCs w:val="36"/>
+        </w:rPr>
+        <w:t>:</w:t>
+      </w:r>
+      <w:r>
+        <w:rPr>
+          <w:sz w:val="36"/>
+          <w:szCs w:val="36"/>
+        </w:rPr>
+        <w:tab/>
+      </w:r>
+    </w:p>
+    <w:p>
+      <w:bookmarkStart w:id="0" w:name="_GoBack"/>
+      <w:bookmarkEnd w:id="0"/>
+    </w:p>
+    <w:p>
+      <w:pPr>
+        <w:ind w:firstLine="720"/>
+        <w:jc w:val="both"/>
+      </w:pPr>
+      <w:r>
+        <w:t>Una vez hecho el desarrollo de los diferentes algoritmos solicitados y su posteri</w:t>
+      </w:r>
+      <w:r>
+        <w:t xml:space="preserve">or toma de mediciones de tiempo, </w:t>
+      </w:r>
+      <w:r>
+        <w:t>llegamos a las siguientes conclusiones:</w:t>
       </w:r>
     </w:p>
     <w:p/>
@@ -630,7 +707,7 @@
                     <pic:cNvPicPr preferRelativeResize="0"/>
                   </pic:nvPicPr>
                   <pic:blipFill>
-                    <a:blip r:embed="rId5"/>
+                    <a:blip r:embed="rId6"/>
                     <a:srcRect/>
                     <a:stretch>
                       <a:fillRect/>
@@ -655,8 +732,19 @@
     </w:p>
     <w:p/>
     <w:p>
-      <w:r>
-        <w:t>Los algoritmos con complejidad O(</w:t>
+      <w:pPr>
+        <w:pStyle w:val="Prrafodelista"/>
+        <w:numPr>
+          <w:ilvl w:val="0"/>
+          <w:numId w:val="1"/>
+        </w:numPr>
+        <w:jc w:val="both"/>
+      </w:pPr>
+      <w:r>
+        <w:t>Los algoritmos con complejidad O</w:t>
+      </w:r>
+      <w:r>
+        <w:t xml:space="preserve"> (</w:t>
       </w:r>
       <w:proofErr w:type="gramStart"/>
       <w:r>
@@ -664,56 +752,194 @@
       </w:r>
       <w:proofErr w:type="gramEnd"/>
       <w:r>
-        <w:t>) poseen la peor eficiencia, a partir de que el tiempo de ejecución se ve afectado de forma significativa con pocas cantidad de operaciones.</w:t>
-      </w:r>
-    </w:p>
-    <w:p>
-      <w:r>
-        <w:t xml:space="preserve">Luego de esto los algoritmos que poseen una complejidad O(n^2) son aquellos que poseen la peor eficiencia ya que el tiempo de ejecución crece de forma exponencial dependiendo de la cantidad de operaciones. </w:t>
-      </w:r>
-    </w:p>
-    <w:p>
+        <w:t>)</w:t>
+      </w:r>
+      <w:r>
+        <w:t xml:space="preserve"> poseen la peor eficiencia</w:t>
+      </w:r>
+      <w:r>
+        <w:t xml:space="preserve">, el </w:t>
+      </w:r>
+      <w:r>
+        <w:t xml:space="preserve">tiempo de ejecución se ve afectado de forma significativa con </w:t>
+      </w:r>
+      <w:r>
+        <w:t>pocas cantidades</w:t>
+      </w:r>
+      <w:r>
+        <w:t xml:space="preserve"> de operaciones</w:t>
+      </w:r>
+      <w:r>
+        <w:t>,</w:t>
+      </w:r>
+      <w:r>
+        <w:t xml:space="preserve"> </w:t>
+      </w:r>
+      <w:r>
+        <w:t xml:space="preserve">tales como por ejemplo el </w:t>
+      </w:r>
+      <w:r>
+        <w:t xml:space="preserve">algoritmo </w:t>
+      </w:r>
+      <w:r>
+        <w:t>recursivo “</w:t>
+      </w:r>
+      <w:r>
+        <w:t>PotenciaRecursiva</w:t>
+      </w:r>
+      <w:r>
+        <w:t>”</w:t>
+      </w:r>
+      <w:r>
+        <w:t>.</w:t>
+      </w:r>
+    </w:p>
+    <w:p>
+      <w:pPr>
+        <w:pStyle w:val="Prrafodelista"/>
+        <w:jc w:val="both"/>
+      </w:pPr>
+    </w:p>
+    <w:p>
+      <w:pPr>
+        <w:pStyle w:val="Prrafodelista"/>
+        <w:numPr>
+          <w:ilvl w:val="0"/>
+          <w:numId w:val="1"/>
+        </w:numPr>
+        <w:jc w:val="both"/>
+        <w:rPr>
+          <w:lang w:val="es-AR"/>
+        </w:rPr>
+      </w:pPr>
+      <w:r>
+        <w:t>Luego de esto los algoritmos que poseen una complejidad O(n^2)</w:t>
+      </w:r>
+      <w:r>
+        <w:t xml:space="preserve"> son los próximos en mala</w:t>
+      </w:r>
+      <w:r>
+        <w:t xml:space="preserve"> eficiencia ya que el tiempo de ejecución crece de forma exponencial dependiendo de la cantidad de operaciones</w:t>
+      </w:r>
+      <w:r>
+        <w:t>, como, por ejemplo</w:t>
+      </w:r>
+      <w:r>
+        <w:t xml:space="preserve"> “</w:t>
+      </w:r>
+      <w:r>
+        <w:rPr>
+          <w:lang w:val="es-AR"/>
+        </w:rPr>
+        <w:t>evaluarMSucesivas</w:t>
+      </w:r>
+      <w:r>
+        <w:rPr>
+          <w:lang w:val="es-AR"/>
+        </w:rPr>
+        <w:t xml:space="preserve">” y </w:t>
+      </w:r>
+      <w:r>
+        <w:t>“EvaluarRecursividad”</w:t>
+      </w:r>
+      <w:r>
+        <w:t>.</w:t>
+      </w:r>
+    </w:p>
+    <w:p>
+      <w:pPr>
+        <w:pStyle w:val="Prrafodelista"/>
+        <w:jc w:val="both"/>
+      </w:pPr>
+    </w:p>
+    <w:p>
+      <w:pPr>
+        <w:pStyle w:val="Prrafodelista"/>
+        <w:numPr>
+          <w:ilvl w:val="0"/>
+          <w:numId w:val="1"/>
+        </w:numPr>
+        <w:jc w:val="both"/>
+        <w:rPr>
+          <w:lang w:val="es-AR"/>
+        </w:rPr>
+      </w:pPr>
       <w:r>
         <w:t xml:space="preserve">Los algoritmos con complejidad </w:t>
       </w:r>
-      <w:proofErr w:type="gramStart"/>
-      <w:r>
-        <w:t>O(</w:t>
-      </w:r>
-      <w:proofErr w:type="gramEnd"/>
-      <w:r>
-        <w:t>n log n) y O(log n) son aquellos que tienen una mayor eficiencia con respecto de los anteriores algoritmos presentados.</w:t>
-      </w:r>
-    </w:p>
-    <w:p/>
-    <w:p>
-      <w:r>
-        <w:t>Este análisis tiene correspondencia con el siguiente gráfico en el que se compara los tiempos de ejecución de los algoritmos presentados.</w:t>
-      </w:r>
-    </w:p>
-    <w:p>
-      <w:r>
-        <w:t xml:space="preserve">En el siguiente gráfico se puede observar como se ve afectado el tiempo en realizar una tarea dependiendo de la cantidad de datos a procesar, esto nos permitirá saber </w:t>
+      <w:r>
+        <w:t>O (</w:t>
+      </w:r>
+      <w:r>
+        <w:t xml:space="preserve">n log n) y </w:t>
+      </w:r>
+      <w:r>
+        <w:t>O (</w:t>
+      </w:r>
+      <w:r>
+        <w:t>log n) son aquellos que tienen una mayor eficiencia con respecto de los anteriores algoritmos presentados.</w:t>
+      </w:r>
+      <w:r>
+        <w:t xml:space="preserve"> Como por ejemplo “</w:t>
       </w:r>
       <w:proofErr w:type="spellStart"/>
       <w:r>
-        <w:t>cual</w:t>
+        <w:rPr>
+          <w:lang w:val="es-AR"/>
+        </w:rPr>
+        <w:t>evaluarRecursivaPar</w:t>
       </w:r>
       <w:proofErr w:type="spellEnd"/>
       <w:r>
-        <w:t xml:space="preserve"> </w:t>
+        <w:rPr>
+          <w:lang w:val="es-AR"/>
+        </w:rPr>
+        <w:t>”, “</w:t>
       </w:r>
       <w:proofErr w:type="spellStart"/>
       <w:r>
-        <w:t>seria</w:t>
+        <w:rPr>
+          <w:lang w:val="es-AR"/>
+        </w:rPr>
+        <w:t>evaluarProgDinamica</w:t>
       </w:r>
       <w:proofErr w:type="spellEnd"/>
       <w:r>
-        <w:t xml:space="preserve"> una complejidad adecuada para un algoritmo que estemos por desarrollar.</w:t>
-      </w:r>
-    </w:p>
-    <w:p/>
-    <w:p>
+        <w:rPr>
+          <w:lang w:val="es-AR"/>
+        </w:rPr>
+        <w:t>” y “</w:t>
+      </w:r>
+      <w:proofErr w:type="spellStart"/>
+      <w:r>
+        <w:rPr>
+          <w:lang w:val="es-AR"/>
+        </w:rPr>
+        <w:t>evaluarPow</w:t>
+      </w:r>
+      <w:proofErr w:type="spellEnd"/>
+      <w:r>
+        <w:rPr>
+          <w:lang w:val="es-AR"/>
+        </w:rPr>
+        <w:t>”</w:t>
+      </w:r>
+    </w:p>
+    <w:p>
+      <w:pPr>
+        <w:jc w:val="both"/>
+      </w:pPr>
+    </w:p>
+    <w:p>
+      <w:r>
+        <w:br w:type="page"/>
+      </w:r>
+    </w:p>
+    <w:p>
+      <w:pPr>
+        <w:ind w:firstLine="360"/>
+        <w:jc w:val="both"/>
+      </w:pPr>
       <w:r>
         <w:rPr>
           <w:noProof/>
@@ -721,15 +947,15 @@
         </w:rPr>
         <w:lastRenderedPageBreak/>
         <w:drawing>
-          <wp:anchor distT="0" distB="0" distL="0" distR="0" simplePos="0" relativeHeight="251659264" behindDoc="0" locked="0" layoutInCell="1" hidden="0" allowOverlap="1" wp14:anchorId="7DF47F36" wp14:editId="27C146F6">
+          <wp:anchor distT="0" distB="0" distL="0" distR="0" simplePos="0" relativeHeight="251659264" behindDoc="0" locked="0" layoutInCell="1" hidden="0" allowOverlap="1" wp14:anchorId="77B92489" wp14:editId="14BB9B3A">
             <wp:simplePos x="0" y="0"/>
-            <wp:positionH relativeFrom="column">
-              <wp:posOffset>-619124</wp:posOffset>
+            <wp:positionH relativeFrom="margin">
+              <wp:align>left</wp:align>
             </wp:positionH>
             <wp:positionV relativeFrom="paragraph">
-              <wp:posOffset>104775</wp:posOffset>
+              <wp:posOffset>476250</wp:posOffset>
             </wp:positionV>
-            <wp:extent cx="6644978" cy="3300413"/>
+            <wp:extent cx="5657850" cy="3090545"/>
             <wp:effectExtent l="0" t="0" r="0" b="0"/>
             <wp:wrapTopAndBottom distT="0" distB="0"/>
             <wp:docPr id="3" name="image2.png"/>
@@ -742,7 +968,7 @@
                     <pic:cNvPicPr preferRelativeResize="0"/>
                   </pic:nvPicPr>
                   <pic:blipFill>
-                    <a:blip r:embed="rId6"/>
+                    <a:blip r:embed="rId7"/>
                     <a:srcRect/>
                     <a:stretch>
                       <a:fillRect/>
@@ -751,7 +977,7 @@
                   <pic:spPr>
                     <a:xfrm>
                       <a:off x="0" y="0"/>
-                      <a:ext cx="6644978" cy="3300413"/>
+                      <a:ext cx="5657850" cy="3090545"/>
                     </a:xfrm>
                     <a:prstGeom prst="rect">
                       <a:avLst/>
@@ -761,10 +987,112 @@
                 </pic:pic>
               </a:graphicData>
             </a:graphic>
+            <wp14:sizeRelH relativeFrom="margin">
+              <wp14:pctWidth>0</wp14:pctWidth>
+            </wp14:sizeRelH>
+            <wp14:sizeRelV relativeFrom="margin">
+              <wp14:pctHeight>0</wp14:pctHeight>
+            </wp14:sizeRelV>
           </wp:anchor>
         </w:drawing>
       </w:r>
-    </w:p>
+      <w:r>
+        <w:t>Este análisis tiene correspondencia con el siguiente gráfico en el que se compara los tiempos de ejecución de los algoritmos presentados.</w:t>
+      </w:r>
+    </w:p>
+    <w:p>
+      <w:pPr>
+        <w:jc w:val="both"/>
+      </w:pPr>
+    </w:p>
+    <w:p>
+      <w:pPr>
+        <w:pStyle w:val="Prrafodelista"/>
+        <w:numPr>
+          <w:ilvl w:val="0"/>
+          <w:numId w:val="2"/>
+        </w:numPr>
+        <w:jc w:val="both"/>
+      </w:pPr>
+      <w:r>
+        <w:t>En el siguiente gráfico se puede observar como se ve afectado el tiempo en realizar una tarea dependiendo de la cantidad de datos a procesar</w:t>
+      </w:r>
+      <w:r>
+        <w:t xml:space="preserve"> dependiendo de cada algoritmo</w:t>
+      </w:r>
+      <w:r>
+        <w:t xml:space="preserve">, esto nos permitirá saber </w:t>
+      </w:r>
+      <w:r>
+        <w:t>cuál</w:t>
+      </w:r>
+      <w:r>
+        <w:t xml:space="preserve"> </w:t>
+      </w:r>
+      <w:r>
+        <w:t>sería</w:t>
+      </w:r>
+      <w:r>
+        <w:t xml:space="preserve"> una complejidad adecuada para un algoritmo que estemos por desarrollar.</w:t>
+      </w:r>
+    </w:p>
+    <w:p>
+      <w:pPr>
+        <w:jc w:val="both"/>
+      </w:pPr>
+    </w:p>
+    <w:p>
+      <w:pPr>
+        <w:jc w:val="both"/>
+        <w:rPr>
+          <w:b/>
+          <w:i/>
+          <w:u w:val="single"/>
+        </w:rPr>
+      </w:pPr>
+      <w:r>
+        <w:rPr>
+          <w:b/>
+          <w:i/>
+          <w:u w:val="single"/>
+        </w:rPr>
+        <w:t>Conclusión Final</w:t>
+      </w:r>
+    </w:p>
+    <w:p>
+      <w:pPr>
+        <w:jc w:val="both"/>
+        <w:rPr>
+          <w:b/>
+          <w:i/>
+          <w:u w:val="single"/>
+        </w:rPr>
+      </w:pPr>
+    </w:p>
+    <w:p>
+      <w:pPr>
+        <w:ind w:firstLine="720"/>
+        <w:jc w:val="both"/>
+      </w:pPr>
+      <w:r>
+        <w:t>En conclusión, la complejidad computacional de cada algoritmo nos va a determinar que nos conviene seleccionar a la hora de codificarlos</w:t>
+      </w:r>
+      <w:r>
+        <w:t xml:space="preserve"> ya que es conveniente saber la complejidad computacional antes de codificarlos y hallarlos después</w:t>
+      </w:r>
+      <w:r>
+        <w:t>, excluyendo por completo a algoritmos con complejidad computacional O(</w:t>
+      </w:r>
+      <w:proofErr w:type="gramStart"/>
+      <w:r>
+        <w:t>n!</w:t>
+      </w:r>
+      <w:proofErr w:type="gramEnd"/>
+      <w:r>
+        <w:t xml:space="preserve">) para mayores de 10 elementos. Y seleccionando por amplia diferencia a algoritmo del tipo O(n*log(n)) por sobre algoritmos de O(n^2). </w:t>
+      </w:r>
+    </w:p>
+    <w:p/>
     <w:p/>
     <w:p>
       <w:pPr>
@@ -774,8 +1102,6 @@
           <w:szCs w:val="32"/>
         </w:rPr>
       </w:pPr>
-      <w:bookmarkStart w:id="0" w:name="_GoBack"/>
-      <w:bookmarkEnd w:id="0"/>
     </w:p>
     <w:sectPr>
       <w:pgSz w:w="11909" w:h="16834"/>
@@ -785,6 +1111,243 @@
     </w:sectPr>
   </w:body>
 </w:document>
+</file>
+
+<file path=word/numbering.xml><?xml version="1.0" encoding="utf-8"?>
+<w:numbering xmlns:wpc="http://schemas.microsoft.com/office/word/2010/wordprocessingCanvas" xmlns:cx="http://schemas.microsoft.com/office/drawing/2014/chartex" xmlns:mc="http://schemas.openxmlformats.org/markup-compatibility/2006" xmlns:o="urn:schemas-microsoft-com:office:office" xmlns:r="http://schemas.openxmlformats.org/officeDocument/2006/relationships" xmlns:m="http://schemas.openxmlformats.org/officeDocument/2006/math" xmlns:v="urn:schemas-microsoft-com:vml" xmlns:wp14="http://schemas.microsoft.com/office/word/2010/wordprocessingDrawing" xmlns:wp="http://schemas.openxmlformats.org/drawingml/2006/wordprocessingDrawing" xmlns:w10="urn:schemas-microsoft-com:office:word" xmlns:w="http://schemas.openxmlformats.org/wordprocessingml/2006/main" xmlns:w14="http://schemas.microsoft.com/office/word/2010/wordml" xmlns:w15="http://schemas.microsoft.com/office/word/2012/wordml" xmlns:w16se="http://schemas.microsoft.com/office/word/2015/wordml/symex" xmlns:wpg="http://schemas.microsoft.com/office/word/2010/wordprocessingGroup" xmlns:wpi="http://schemas.microsoft.com/office/word/2010/wordprocessingInk" xmlns:wne="http://schemas.microsoft.com/office/word/2006/wordml" xmlns:wps="http://schemas.microsoft.com/office/word/2010/wordprocessingShape" mc:Ignorable="w14 w15 w16se wp14">
+  <w:abstractNum w:abstractNumId="0" w15:restartNumberingAfterBreak="0">
+    <w:nsid w:val="0EA21289"/>
+    <w:multiLevelType w:val="hybridMultilevel"/>
+    <w:tmpl w:val="4C9EC0E8"/>
+    <w:lvl w:ilvl="0" w:tplc="2C0A0001">
+      <w:start w:val="1"/>
+      <w:numFmt w:val="bullet"/>
+      <w:lvlText w:val=""/>
+      <w:lvlJc w:val="left"/>
+      <w:pPr>
+        <w:ind w:left="720" w:hanging="360"/>
+      </w:pPr>
+      <w:rPr>
+        <w:rFonts w:ascii="Symbol" w:hAnsi="Symbol" w:hint="default"/>
+      </w:rPr>
+    </w:lvl>
+    <w:lvl w:ilvl="1" w:tplc="2C0A0003" w:tentative="1">
+      <w:start w:val="1"/>
+      <w:numFmt w:val="bullet"/>
+      <w:lvlText w:val="o"/>
+      <w:lvlJc w:val="left"/>
+      <w:pPr>
+        <w:ind w:left="1440" w:hanging="360"/>
+      </w:pPr>
+      <w:rPr>
+        <w:rFonts w:ascii="Courier New" w:hAnsi="Courier New" w:cs="Courier New" w:hint="default"/>
+      </w:rPr>
+    </w:lvl>
+    <w:lvl w:ilvl="2" w:tplc="2C0A0005" w:tentative="1">
+      <w:start w:val="1"/>
+      <w:numFmt w:val="bullet"/>
+      <w:lvlText w:val=""/>
+      <w:lvlJc w:val="left"/>
+      <w:pPr>
+        <w:ind w:left="2160" w:hanging="360"/>
+      </w:pPr>
+      <w:rPr>
+        <w:rFonts w:ascii="Wingdings" w:hAnsi="Wingdings" w:hint="default"/>
+      </w:rPr>
+    </w:lvl>
+    <w:lvl w:ilvl="3" w:tplc="2C0A0001" w:tentative="1">
+      <w:start w:val="1"/>
+      <w:numFmt w:val="bullet"/>
+      <w:lvlText w:val=""/>
+      <w:lvlJc w:val="left"/>
+      <w:pPr>
+        <w:ind w:left="2880" w:hanging="360"/>
+      </w:pPr>
+      <w:rPr>
+        <w:rFonts w:ascii="Symbol" w:hAnsi="Symbol" w:hint="default"/>
+      </w:rPr>
+    </w:lvl>
+    <w:lvl w:ilvl="4" w:tplc="2C0A0003" w:tentative="1">
+      <w:start w:val="1"/>
+      <w:numFmt w:val="bullet"/>
+      <w:lvlText w:val="o"/>
+      <w:lvlJc w:val="left"/>
+      <w:pPr>
+        <w:ind w:left="3600" w:hanging="360"/>
+      </w:pPr>
+      <w:rPr>
+        <w:rFonts w:ascii="Courier New" w:hAnsi="Courier New" w:cs="Courier New" w:hint="default"/>
+      </w:rPr>
+    </w:lvl>
+    <w:lvl w:ilvl="5" w:tplc="2C0A0005" w:tentative="1">
+      <w:start w:val="1"/>
+      <w:numFmt w:val="bullet"/>
+      <w:lvlText w:val=""/>
+      <w:lvlJc w:val="left"/>
+      <w:pPr>
+        <w:ind w:left="4320" w:hanging="360"/>
+      </w:pPr>
+      <w:rPr>
+        <w:rFonts w:ascii="Wingdings" w:hAnsi="Wingdings" w:hint="default"/>
+      </w:rPr>
+    </w:lvl>
+    <w:lvl w:ilvl="6" w:tplc="2C0A0001" w:tentative="1">
+      <w:start w:val="1"/>
+      <w:numFmt w:val="bullet"/>
+      <w:lvlText w:val=""/>
+      <w:lvlJc w:val="left"/>
+      <w:pPr>
+        <w:ind w:left="5040" w:hanging="360"/>
+      </w:pPr>
+      <w:rPr>
+        <w:rFonts w:ascii="Symbol" w:hAnsi="Symbol" w:hint="default"/>
+      </w:rPr>
+    </w:lvl>
+    <w:lvl w:ilvl="7" w:tplc="2C0A0003" w:tentative="1">
+      <w:start w:val="1"/>
+      <w:numFmt w:val="bullet"/>
+      <w:lvlText w:val="o"/>
+      <w:lvlJc w:val="left"/>
+      <w:pPr>
+        <w:ind w:left="5760" w:hanging="360"/>
+      </w:pPr>
+      <w:rPr>
+        <w:rFonts w:ascii="Courier New" w:hAnsi="Courier New" w:cs="Courier New" w:hint="default"/>
+      </w:rPr>
+    </w:lvl>
+    <w:lvl w:ilvl="8" w:tplc="2C0A0005" w:tentative="1">
+      <w:start w:val="1"/>
+      <w:numFmt w:val="bullet"/>
+      <w:lvlText w:val=""/>
+      <w:lvlJc w:val="left"/>
+      <w:pPr>
+        <w:ind w:left="6480" w:hanging="360"/>
+      </w:pPr>
+      <w:rPr>
+        <w:rFonts w:ascii="Wingdings" w:hAnsi="Wingdings" w:hint="default"/>
+      </w:rPr>
+    </w:lvl>
+  </w:abstractNum>
+  <w:abstractNum w:abstractNumId="1" w15:restartNumberingAfterBreak="0">
+    <w:nsid w:val="0ED35C6D"/>
+    <w:multiLevelType w:val="hybridMultilevel"/>
+    <w:tmpl w:val="F740071E"/>
+    <w:lvl w:ilvl="0" w:tplc="2C0A0001">
+      <w:start w:val="1"/>
+      <w:numFmt w:val="bullet"/>
+      <w:lvlText w:val=""/>
+      <w:lvlJc w:val="left"/>
+      <w:pPr>
+        <w:ind w:left="720" w:hanging="360"/>
+      </w:pPr>
+      <w:rPr>
+        <w:rFonts w:ascii="Symbol" w:hAnsi="Symbol" w:hint="default"/>
+      </w:rPr>
+    </w:lvl>
+    <w:lvl w:ilvl="1" w:tplc="2C0A0003" w:tentative="1">
+      <w:start w:val="1"/>
+      <w:numFmt w:val="bullet"/>
+      <w:lvlText w:val="o"/>
+      <w:lvlJc w:val="left"/>
+      <w:pPr>
+        <w:ind w:left="1440" w:hanging="360"/>
+      </w:pPr>
+      <w:rPr>
+        <w:rFonts w:ascii="Courier New" w:hAnsi="Courier New" w:cs="Courier New" w:hint="default"/>
+      </w:rPr>
+    </w:lvl>
+    <w:lvl w:ilvl="2" w:tplc="2C0A0005" w:tentative="1">
+      <w:start w:val="1"/>
+      <w:numFmt w:val="bullet"/>
+      <w:lvlText w:val=""/>
+      <w:lvlJc w:val="left"/>
+      <w:pPr>
+        <w:ind w:left="2160" w:hanging="360"/>
+      </w:pPr>
+      <w:rPr>
+        <w:rFonts w:ascii="Wingdings" w:hAnsi="Wingdings" w:hint="default"/>
+      </w:rPr>
+    </w:lvl>
+    <w:lvl w:ilvl="3" w:tplc="2C0A0001" w:tentative="1">
+      <w:start w:val="1"/>
+      <w:numFmt w:val="bullet"/>
+      <w:lvlText w:val=""/>
+      <w:lvlJc w:val="left"/>
+      <w:pPr>
+        <w:ind w:left="2880" w:hanging="360"/>
+      </w:pPr>
+      <w:rPr>
+        <w:rFonts w:ascii="Symbol" w:hAnsi="Symbol" w:hint="default"/>
+      </w:rPr>
+    </w:lvl>
+    <w:lvl w:ilvl="4" w:tplc="2C0A0003" w:tentative="1">
+      <w:start w:val="1"/>
+      <w:numFmt w:val="bullet"/>
+      <w:lvlText w:val="o"/>
+      <w:lvlJc w:val="left"/>
+      <w:pPr>
+        <w:ind w:left="3600" w:hanging="360"/>
+      </w:pPr>
+      <w:rPr>
+        <w:rFonts w:ascii="Courier New" w:hAnsi="Courier New" w:cs="Courier New" w:hint="default"/>
+      </w:rPr>
+    </w:lvl>
+    <w:lvl w:ilvl="5" w:tplc="2C0A0005" w:tentative="1">
+      <w:start w:val="1"/>
+      <w:numFmt w:val="bullet"/>
+      <w:lvlText w:val=""/>
+      <w:lvlJc w:val="left"/>
+      <w:pPr>
+        <w:ind w:left="4320" w:hanging="360"/>
+      </w:pPr>
+      <w:rPr>
+        <w:rFonts w:ascii="Wingdings" w:hAnsi="Wingdings" w:hint="default"/>
+      </w:rPr>
+    </w:lvl>
+    <w:lvl w:ilvl="6" w:tplc="2C0A0001" w:tentative="1">
+      <w:start w:val="1"/>
+      <w:numFmt w:val="bullet"/>
+      <w:lvlText w:val=""/>
+      <w:lvlJc w:val="left"/>
+      <w:pPr>
+        <w:ind w:left="5040" w:hanging="360"/>
+      </w:pPr>
+      <w:rPr>
+        <w:rFonts w:ascii="Symbol" w:hAnsi="Symbol" w:hint="default"/>
+      </w:rPr>
+    </w:lvl>
+    <w:lvl w:ilvl="7" w:tplc="2C0A0003" w:tentative="1">
+      <w:start w:val="1"/>
+      <w:numFmt w:val="bullet"/>
+      <w:lvlText w:val="o"/>
+      <w:lvlJc w:val="left"/>
+      <w:pPr>
+        <w:ind w:left="5760" w:hanging="360"/>
+      </w:pPr>
+      <w:rPr>
+        <w:rFonts w:ascii="Courier New" w:hAnsi="Courier New" w:cs="Courier New" w:hint="default"/>
+      </w:rPr>
+    </w:lvl>
+    <w:lvl w:ilvl="8" w:tplc="2C0A0005" w:tentative="1">
+      <w:start w:val="1"/>
+      <w:numFmt w:val="bullet"/>
+      <w:lvlText w:val=""/>
+      <w:lvlJc w:val="left"/>
+      <w:pPr>
+        <w:ind w:left="6480" w:hanging="360"/>
+      </w:pPr>
+      <w:rPr>
+        <w:rFonts w:ascii="Wingdings" w:hAnsi="Wingdings" w:hint="default"/>
+      </w:rPr>
+    </w:lvl>
+  </w:abstractNum>
+  <w:num w:numId="1">
+    <w:abstractNumId w:val="0"/>
+  </w:num>
+  <w:num w:numId="2">
+    <w:abstractNumId w:val="1"/>
+  </w:num>
+</w:numbering>
 </file>
 
 <file path=word/styles.xml><?xml version="1.0" encoding="utf-8"?>
@@ -1274,7 +1837,6 @@
   <w:style w:type="character" w:default="1" w:styleId="Fuentedeprrafopredeter">
     <w:name w:val="Default Paragraph Font"/>
     <w:uiPriority w:val="1"/>
-    <w:semiHidden/>
     <w:unhideWhenUsed/>
   </w:style>
   <w:style w:type="table" w:default="1" w:styleId="Tablanormal">
@@ -1336,6 +1898,47 @@
       <w:color w:val="666666"/>
       <w:sz w:val="30"/>
       <w:szCs w:val="30"/>
+    </w:rPr>
+  </w:style>
+  <w:style w:type="paragraph" w:styleId="Prrafodelista">
+    <w:name w:val="List Paragraph"/>
+    <w:basedOn w:val="Normal"/>
+    <w:uiPriority w:val="34"/>
+    <w:qFormat/>
+    <w:rsid w:val="008560CA"/>
+    <w:pPr>
+      <w:ind w:left="720"/>
+      <w:contextualSpacing/>
+    </w:pPr>
+  </w:style>
+  <w:style w:type="paragraph" w:styleId="HTMLconformatoprevio">
+    <w:name w:val="HTML Preformatted"/>
+    <w:basedOn w:val="Normal"/>
+    <w:link w:val="HTMLconformatoprevioCar"/>
+    <w:uiPriority w:val="99"/>
+    <w:semiHidden/>
+    <w:unhideWhenUsed/>
+    <w:rsid w:val="008D586E"/>
+    <w:pPr>
+      <w:spacing w:line="240" w:lineRule="auto"/>
+    </w:pPr>
+    <w:rPr>
+      <w:rFonts w:ascii="Consolas" w:hAnsi="Consolas"/>
+      <w:sz w:val="20"/>
+      <w:szCs w:val="20"/>
+    </w:rPr>
+  </w:style>
+  <w:style w:type="character" w:customStyle="1" w:styleId="HTMLconformatoprevioCar">
+    <w:name w:val="HTML con formato previo Car"/>
+    <w:basedOn w:val="Fuentedeprrafopredeter"/>
+    <w:link w:val="HTMLconformatoprevio"/>
+    <w:uiPriority w:val="99"/>
+    <w:semiHidden/>
+    <w:rsid w:val="008D586E"/>
+    <w:rPr>
+      <w:rFonts w:ascii="Consolas" w:hAnsi="Consolas"/>
+      <w:sz w:val="20"/>
+      <w:szCs w:val="20"/>
     </w:rPr>
   </w:style>
 </w:styles>

</xml_diff>